<commit_message>
Task17: Added interface "Accessories"
</commit_message>
<xml_diff>
--- a/Essay.docx
+++ b/Essay.docx
@@ -1736,10 +1736,15 @@
       </w:r>
     </w:p>
     <w:p>
-      <w:r>
+      <w:pPr>
         <w:rPr>
           <w:b/>
         </w:rPr>
+      </w:pPr>
+      <w:r>
+        <w:rPr>
+          <w:b/>
+        </w:rPr>
         <w:t>Рекомендации по применению</w:t>
       </w:r>
       <w:r>
@@ -1750,6 +1755,46 @@
           <w:b/>
         </w:rPr>
         <w:t>абстрактных классов и интерфейсов</w:t>
+      </w:r>
+    </w:p>
+    <w:p>
+      <w:pPr>
+        <w:pStyle w:val="ab"/>
+        <w:rPr>
+          <w:b w:val="0"/>
+        </w:rPr>
+      </w:pPr>
+      <w:r>
+        <w:rPr>
+          <w:b w:val="0"/>
+        </w:rPr>
+        <w:t>Нельзя создать объект типа интерфейса</w:t>
+      </w:r>
+      <w:r>
+        <w:rPr>
+          <w:b w:val="0"/>
+        </w:rPr>
+        <w:t>,</w:t>
+      </w:r>
+      <w:r>
+        <w:rPr>
+          <w:b w:val="0"/>
+        </w:rPr>
+        <w:t xml:space="preserve"> но можно использовать в качестве типа</w:t>
+      </w:r>
+      <w:bookmarkStart w:id="0" w:name="_GoBack"/>
+      <w:bookmarkEnd w:id="0"/>
+      <w:r>
+        <w:rPr>
+          <w:b w:val="0"/>
+        </w:rPr>
+        <w:t xml:space="preserve"> интерфейсные ссылки</w:t>
+      </w:r>
+      <w:r>
+        <w:rPr>
+          <w:b w:val="0"/>
+        </w:rPr>
+        <w:t>.</w:t>
       </w:r>
     </w:p>
     <w:p>
@@ -1824,6 +1869,7 @@
         </w:numPr>
       </w:pPr>
       <w:r>
+        <w:lastRenderedPageBreak/>
         <w:t>Если абстрактный класс не содержит никакой частичной реализации, то вместо него лучше использовать интерфейс</w:t>
       </w:r>
       <w:r>
@@ -1840,7 +1886,6 @@
         <w:rPr>
           <w:b/>
         </w:rPr>
-        <w:lastRenderedPageBreak/>
         <w:t>Синтаксис</w:t>
       </w:r>
     </w:p>
@@ -2454,11 +2499,13 @@
         <w:spacing w:after="0"/>
         <w:rPr>
           <w:rFonts w:ascii="Courier New" w:hAnsi="Courier New" w:cs="Courier New"/>
+          <w:lang w:val="en-US"/>
         </w:rPr>
       </w:pPr>
       <w:r>
         <w:rPr>
           <w:rFonts w:ascii="Courier New" w:hAnsi="Courier New" w:cs="Courier New"/>
+          <w:lang w:val="en-US"/>
         </w:rPr>
         <w:t xml:space="preserve">    </w:t>
       </w:r>
@@ -2472,6 +2519,7 @@
       <w:r>
         <w:rPr>
           <w:rFonts w:ascii="Courier New" w:hAnsi="Courier New" w:cs="Courier New"/>
+          <w:lang w:val="en-US"/>
         </w:rPr>
         <w:t xml:space="preserve"> </w:t>
       </w:r>
@@ -2495,6 +2543,7 @@
       <w:r>
         <w:rPr>
           <w:rFonts w:ascii="Courier New" w:hAnsi="Courier New" w:cs="Courier New"/>
+          <w:lang w:val="en-US"/>
         </w:rPr>
         <w:t>(</w:t>
       </w:r>
@@ -2502,6 +2551,7 @@
       <w:r>
         <w:rPr>
           <w:rFonts w:ascii="Courier New" w:hAnsi="Courier New" w:cs="Courier New"/>
+          <w:lang w:val="en-US"/>
         </w:rPr>
         <w:t>){</w:t>
       </w:r>
@@ -2511,13 +2561,22 @@
         <w:spacing w:after="0"/>
         <w:rPr>
           <w:rFonts w:ascii="Courier New" w:hAnsi="Courier New" w:cs="Courier New"/>
+          <w:lang w:val="en-US"/>
         </w:rPr>
       </w:pPr>
       <w:r>
         <w:rPr>
           <w:rFonts w:ascii="Courier New" w:hAnsi="Courier New" w:cs="Courier New"/>
-        </w:rPr>
-        <w:t xml:space="preserve">    …</w:t>
+          <w:lang w:val="en-US"/>
+        </w:rPr>
+        <w:t xml:space="preserve">    </w:t>
+      </w:r>
+      <w:r>
+        <w:rPr>
+          <w:rFonts w:ascii="Courier New" w:hAnsi="Courier New" w:cs="Courier New"/>
+          <w:lang w:val="en-US"/>
+        </w:rPr>
+        <w:t>…</w:t>
       </w:r>
     </w:p>
     <w:p>
@@ -2530,8 +2589,15 @@
       <w:r>
         <w:rPr>
           <w:rFonts w:ascii="Courier New" w:hAnsi="Courier New" w:cs="Courier New"/>
-        </w:rPr>
-        <w:t xml:space="preserve">    }</w:t>
+          <w:lang w:val="en-US"/>
+        </w:rPr>
+        <w:t xml:space="preserve">    </w:t>
+      </w:r>
+      <w:r>
+        <w:rPr>
+          <w:rFonts w:ascii="Courier New" w:hAnsi="Courier New" w:cs="Courier New"/>
+        </w:rPr>
+        <w:t>}</w:t>
       </w:r>
     </w:p>
     <w:p>
@@ -2809,10 +2875,10 @@
             <v:path o:extrusionok="f" gradientshapeok="t" o:connecttype="rect"/>
             <o:lock v:ext="edit" aspectratio="t"/>
           </v:shapetype>
-          <v:shape id="_x0000_i1025" type="#_x0000_t75" style="width:108pt;height:108pt" o:ole="">
+          <v:shape id="_x0000_i1025" type="#_x0000_t75" style="width:108.2pt;height:108.2pt" o:ole="">
             <v:imagedata r:id="rId8" o:title=""/>
           </v:shape>
-          <o:OLEObject Type="Embed" ProgID="Photoshop.Image.13" ShapeID="_x0000_i1025" DrawAspect="Content" ObjectID="_1510076285" r:id="rId9">
+          <o:OLEObject Type="Embed" ProgID="Photoshop.Image.13" ShapeID="_x0000_i1025" DrawAspect="Content" ObjectID="_1512645137" r:id="rId9">
             <o:FieldCodes>\s</o:FieldCodes>
           </o:OLEObject>
         </w:object>
@@ -2905,6 +2971,7 @@
         <w:lastRenderedPageBreak/>
         <w:t xml:space="preserve">Основные интерфейсы иерархии </w:t>
       </w:r>
+      <w:proofErr w:type="spellStart"/>
       <w:r>
         <w:rPr>
           <w:rFonts w:asciiTheme="minorHAnsi" w:hAnsiTheme="minorHAnsi"/>
@@ -2913,6 +2980,7 @@
         </w:rPr>
         <w:t>Collection</w:t>
       </w:r>
+      <w:proofErr w:type="spellEnd"/>
     </w:p>
     <w:p>
       <w:r>
@@ -3039,7 +3107,6 @@
       <w:pPr>
         <w:rPr>
           <w:b/>
-          <w:lang w:val="en-US"/>
         </w:rPr>
       </w:pPr>
       <w:r>
@@ -3081,7 +3148,6 @@
       <w:pPr>
         <w:rPr>
           <w:b/>
-          <w:lang w:val="en-US"/>
         </w:rPr>
       </w:pPr>
       <w:r>
@@ -3110,9 +3176,6 @@
         <w:t>)</w:t>
       </w:r>
       <w:r>
-        <w:rPr>
-          <w:lang w:val="en-US"/>
-        </w:rPr>
         <w:t xml:space="preserve"> </w:t>
       </w:r>
       <w:r>
@@ -3741,13 +3804,7 @@
         <w:rPr>
           <w:b/>
         </w:rPr>
-        <w:t>Различия</w:t>
-      </w:r>
-      <w:r>
-        <w:rPr>
-          <w:b/>
-        </w:rPr>
-        <w:t xml:space="preserve"> </w:t>
+        <w:t xml:space="preserve">Различия </w:t>
       </w:r>
       <w:proofErr w:type="spellStart"/>
       <w:r>
@@ -4046,13 +4103,7 @@
             </w:r>
             <w:proofErr w:type="spellEnd"/>
             <w:r>
-              <w:t xml:space="preserve"> мы имеем двусвязный список, поэтому для доступа к произвольному элементу по индексу нужно пройтись по списку пока мы не достигнем нужного индекса. Если индекс ближе к концу списка, то проход начинается с конца, однако это не спасает</w:t>
-            </w:r>
-            <w:r>
-              <w:t>, в</w:t>
-            </w:r>
-            <w:r>
-              <w:t xml:space="preserve"> </w:t>
+              <w:t xml:space="preserve"> мы имеем двусвязный список, поэтому для доступа к произвольному элементу по индексу нужно пройтись по списку пока мы не достигнем нужного индекса. Если индекс ближе к концу списка, то проход начинается с конца, однако это не спасает, в </w:t>
             </w:r>
             <w:proofErr w:type="spellStart"/>
             <w:r>
@@ -4112,16 +4163,7 @@
             </w:r>
             <w:proofErr w:type="spellEnd"/>
             <w:r>
-              <w:t>()</w:t>
-            </w:r>
-            <w:r>
-              <w:t>, таким образом</w:t>
-            </w:r>
-            <w:r>
-              <w:t>,</w:t>
-            </w:r>
-            <w:r>
-              <w:t xml:space="preserve"> </w:t>
+              <w:t xml:space="preserve">(), таким образом, </w:t>
             </w:r>
             <w:r>
               <w:rPr>
@@ -4177,13 +4219,7 @@
               <w:t>O(1)</w:t>
             </w:r>
             <w:r>
-              <w:t xml:space="preserve">, </w:t>
-            </w:r>
-            <w:r>
-              <w:t>о</w:t>
-            </w:r>
-            <w:r>
-              <w:t xml:space="preserve">днако может произойти так, что при добавлении элемента в конец </w:t>
+              <w:t xml:space="preserve">, однако может произойти так, что при добавлении элемента в конец </w:t>
             </w:r>
             <w:proofErr w:type="spellStart"/>
             <w:r>
@@ -4248,34 +4284,13 @@
           <w:p>
             <w:r>
               <w:lastRenderedPageBreak/>
-              <w:t>П</w:t>
-            </w:r>
-            <w:r>
-              <w:t xml:space="preserve">ри вставке/удалении элемента в средине списка </w:t>
-            </w:r>
-            <w:r>
-              <w:t xml:space="preserve">происходит </w:t>
-            </w:r>
-            <w:r>
-              <w:t>перезапись всех элементов</w:t>
-            </w:r>
-            <w:r>
-              <w:t xml:space="preserve">, </w:t>
-            </w:r>
-            <w:r>
-              <w:t>размещенных «правее» в списке</w:t>
-            </w:r>
-            <w:r>
-              <w:t>.</w:t>
+              <w:t>При вставке/удалении элемента в средине списка происходит перезапись всех элементов, размещенных «правее» в списке.</w:t>
             </w:r>
           </w:p>
           <w:p/>
           <w:p>
             <w:r>
-              <w:t xml:space="preserve">Это выполняется </w:t>
-            </w:r>
-            <w:r>
-              <w:t xml:space="preserve">за </w:t>
+              <w:t xml:space="preserve">Это выполняется за </w:t>
             </w:r>
             <w:r>
               <w:rPr>
@@ -4313,10 +4328,7 @@
           <w:p/>
           <w:p>
             <w:r>
-              <w:t>К</w:t>
-            </w:r>
-            <w:r>
-              <w:t xml:space="preserve">роме того, при удалении элементов размер массива не уменьшается, до явного вызова метода </w:t>
+              <w:t xml:space="preserve">Кроме того, при удалении элементов размер массива не уменьшается, до явного вызова метода </w:t>
             </w:r>
             <w:proofErr w:type="spellStart"/>
             <w:proofErr w:type="gramStart"/>
@@ -4344,13 +4356,7 @@
             </w:r>
             <w:proofErr w:type="spellEnd"/>
             <w:r>
-              <w:t xml:space="preserve"> </w:t>
-            </w:r>
-            <w:r>
-              <w:t>производит вставку удаление в средину списка</w:t>
-            </w:r>
-            <w:r>
-              <w:t xml:space="preserve"> за </w:t>
+              <w:t xml:space="preserve"> производит вставку удаление в средину списка за </w:t>
             </w:r>
             <w:r>
               <w:rPr>
@@ -4359,25 +4365,7 @@
               <w:t>постоянное время</w:t>
             </w:r>
             <w:r>
-              <w:t xml:space="preserve"> (</w:t>
-            </w:r>
-            <w:r>
-              <w:t xml:space="preserve">плюс </w:t>
-            </w:r>
-            <w:r>
-              <w:t>поиск позиции</w:t>
-            </w:r>
-            <w:r>
-              <w:t>, который происходит</w:t>
-            </w:r>
-            <w:r>
-              <w:t xml:space="preserve"> </w:t>
-            </w:r>
-            <w:r>
-              <w:t>за линейное время</w:t>
-            </w:r>
-            <w:r>
-              <w:t>).</w:t>
+              <w:t xml:space="preserve"> (плюс поиск позиции, который происходит за линейное время).</w:t>
             </w:r>
           </w:p>
         </w:tc>
@@ -4816,7 +4804,10 @@
         <w:rPr>
           <w:lang w:val="uk-UA"/>
         </w:rPr>
-        <w:t xml:space="preserve">тому </w:t>
+        <w:t>тому</w:t>
+      </w:r>
+      <w:r>
+        <w:t xml:space="preserve"> </w:t>
       </w:r>
       <w:proofErr w:type="spellStart"/>
       <w:r>
@@ -5028,6 +5019,10 @@
     </w:p>
     <w:p>
       <w:r>
+        <w:rPr>
+          <w:noProof/>
+          <w:lang w:eastAsia="ru-RU"/>
+        </w:rPr>
         <w:drawing>
           <wp:inline distT="0" distB="0" distL="0" distR="0">
             <wp:extent cx="1314450" cy="2647327"/>
@@ -5161,7 +5156,6 @@
           <w:color w:val="auto"/>
         </w:rPr>
       </w:pPr>
-      <w:bookmarkStart w:id="0" w:name="_GoBack"/>
       <w:r>
         <w:rPr>
           <w:rFonts w:asciiTheme="minorHAnsi" w:hAnsiTheme="minorHAnsi"/>
@@ -5179,7 +5173,6 @@
       </w:r>
       <w:proofErr w:type="spellEnd"/>
     </w:p>
-    <w:bookmarkEnd w:id="0"/>
     <w:p>
       <w:r>
         <w:t xml:space="preserve">Интерфейс </w:t>
@@ -5190,13 +5183,7 @@
       </w:r>
       <w:proofErr w:type="spellEnd"/>
       <w:r>
-        <w:t xml:space="preserve"> соотносит уникальные ключи со значениями. Ключ </w:t>
-      </w:r>
-      <w:r>
-        <w:t>-</w:t>
-      </w:r>
-      <w:r>
-        <w:t xml:space="preserve"> это объект, который вы используете для последующего извлечения данных. Задавая ключ и значение, вы можете помещать значения в объект карты. После того как это значение сохранено, вы можете получить его по ключу. </w:t>
+        <w:t xml:space="preserve"> соотносит уникальные ключи со значениями. Ключ - это объект, который вы используете для последующего извлечения данных. Задавая ключ и значение, вы можете помещать значения в объект карты. После того как это значение сохранено, вы можете получить его по ключу. </w:t>
       </w:r>
     </w:p>
     <w:p>
@@ -5266,13 +5253,7 @@
       </w:r>
       <w:proofErr w:type="spellEnd"/>
       <w:r>
-        <w:t xml:space="preserve"> </w:t>
-      </w:r>
-      <w:r>
-        <w:t>-</w:t>
-      </w:r>
-      <w:r>
-        <w:t xml:space="preserve"> основан на хэш-таблицах, реализует интерфейс </w:t>
+        <w:t xml:space="preserve"> - основан на хэш-таблицах, реализует интерфейс </w:t>
       </w:r>
       <w:proofErr w:type="spellStart"/>
       <w:r>
@@ -5288,10 +5269,147 @@
       </w:r>
       <w:proofErr w:type="spellEnd"/>
       <w:r>
-        <w:t>. Данная реализация не дает гарантий относительно порядка элементов с течением времени</w:t>
-      </w:r>
+        <w:t>. Данная реализация не дает гарантий относительно порядка элементов с течением времени.</w:t>
+      </w:r>
+    </w:p>
+    <w:p>
+      <w:pPr>
+        <w:pStyle w:val="af4"/>
+      </w:pPr>
+    </w:p>
+    <w:p>
+      <w:pPr>
+        <w:pStyle w:val="af4"/>
+      </w:pPr>
+      <w:r>
+        <w:t xml:space="preserve">Порядок добавления </w:t>
+      </w:r>
+      <w:proofErr w:type="spellStart"/>
+      <w:r>
+        <w:t>елементов</w:t>
+      </w:r>
+      <w:proofErr w:type="spellEnd"/>
+      <w:r>
+        <w:t xml:space="preserve"> в </w:t>
+      </w:r>
+      <w:proofErr w:type="spellStart"/>
+      <w:r>
+        <w:t>HashMap</w:t>
+      </w:r>
+      <w:proofErr w:type="spellEnd"/>
+      <w:r>
+        <w:t>:</w:t>
+      </w:r>
+    </w:p>
+    <w:p>
+      <w:pPr>
+        <w:pStyle w:val="af4"/>
+        <w:numPr>
+          <w:ilvl w:val="0"/>
+          <w:numId w:val="24"/>
+        </w:numPr>
+      </w:pPr>
+      <w:r>
+        <w:t xml:space="preserve">Сначала ключ проверяется на равенство </w:t>
+      </w:r>
+      <w:proofErr w:type="spellStart"/>
+      <w:r>
+        <w:t>null</w:t>
+      </w:r>
+      <w:proofErr w:type="spellEnd"/>
       <w:r>
         <w:t>.</w:t>
+      </w:r>
+    </w:p>
+    <w:p>
+      <w:pPr>
+        <w:pStyle w:val="af4"/>
+        <w:numPr>
+          <w:ilvl w:val="0"/>
+          <w:numId w:val="24"/>
+        </w:numPr>
+      </w:pPr>
+      <w:r>
+        <w:t xml:space="preserve">Если не </w:t>
+      </w:r>
+      <w:proofErr w:type="spellStart"/>
+      <w:r>
+        <w:t>null</w:t>
+      </w:r>
+      <w:proofErr w:type="spellEnd"/>
+      <w:r>
+        <w:t xml:space="preserve"> генерируется </w:t>
+      </w:r>
+      <w:proofErr w:type="spellStart"/>
+      <w:r>
+        <w:t>хэш</w:t>
+      </w:r>
+      <w:proofErr w:type="spellEnd"/>
+      <w:r>
+        <w:t xml:space="preserve"> на основе ключа.</w:t>
+      </w:r>
+    </w:p>
+    <w:p>
+      <w:pPr>
+        <w:pStyle w:val="af4"/>
+        <w:numPr>
+          <w:ilvl w:val="0"/>
+          <w:numId w:val="24"/>
+        </w:numPr>
+      </w:pPr>
+      <w:r>
+        <w:t xml:space="preserve">По </w:t>
+      </w:r>
+      <w:proofErr w:type="spellStart"/>
+      <w:r>
+        <w:t>хешу</w:t>
+      </w:r>
+      <w:proofErr w:type="spellEnd"/>
+      <w:r>
+        <w:t xml:space="preserve"> от ключа определяется позиция(индекс) в массиве, куда будет помещен элемент.</w:t>
+      </w:r>
+    </w:p>
+    <w:p>
+      <w:pPr>
+        <w:pStyle w:val="af4"/>
+        <w:numPr>
+          <w:ilvl w:val="0"/>
+          <w:numId w:val="24"/>
+        </w:numPr>
+      </w:pPr>
+      <w:r>
+        <w:t>Индексу в массиве, ставиться в соответствие список (цепочка) элементов.</w:t>
+      </w:r>
+      <w:r>
+        <w:t xml:space="preserve"> </w:t>
+      </w:r>
+      <w:proofErr w:type="spellStart"/>
+      <w:r>
+        <w:t>Хэш</w:t>
+      </w:r>
+      <w:proofErr w:type="spellEnd"/>
+      <w:r>
+        <w:t xml:space="preserve"> и ключ нового элемента поочередно сравниваются с </w:t>
+      </w:r>
+      <w:proofErr w:type="spellStart"/>
+      <w:r>
+        <w:t>хэшами</w:t>
+      </w:r>
+      <w:proofErr w:type="spellEnd"/>
+      <w:r>
+        <w:t xml:space="preserve"> и ключами элементов из списка и, при совпадении этих параметров, значение элемента перезаписывается.</w:t>
+      </w:r>
+    </w:p>
+    <w:p>
+      <w:pPr>
+        <w:pStyle w:val="af4"/>
+        <w:numPr>
+          <w:ilvl w:val="0"/>
+          <w:numId w:val="24"/>
+        </w:numPr>
+      </w:pPr>
+      <w:r>
+        <w:t>Если на предыдущем шаге не было совпадений, новый элемент будет добавлен в цепочку.</w:t>
       </w:r>
       <w:r>
         <w:br/>
@@ -5310,6 +5428,7 @@
         <w:rPr>
           <w:b/>
         </w:rPr>
+        <w:lastRenderedPageBreak/>
         <w:t>LinkedHashMap</w:t>
       </w:r>
       <w:proofErr w:type="spellEnd"/>
@@ -5328,13 +5447,7 @@
       </w:r>
       <w:proofErr w:type="spellEnd"/>
       <w:r>
-        <w:t xml:space="preserve">. Он создает связный список элементов в карте, расположенных в том порядке, в котором они вставлялись. Это позволяет организовать перебор карты в порядке вставки. </w:t>
-      </w:r>
-      <w:r>
-        <w:t>Т</w:t>
-      </w:r>
-      <w:r>
-        <w:t xml:space="preserve">акже можете создать объект класса </w:t>
+        <w:t xml:space="preserve">. Он создает связный список элементов в карте, расположенных в том порядке, в котором они вставлялись. Это позволяет организовать перебор карты в порядке вставки. Также можете создать объект класса </w:t>
       </w:r>
       <w:proofErr w:type="spellStart"/>
       <w:r>
@@ -5412,7 +5525,6 @@
         <w:rPr>
           <w:b/>
         </w:rPr>
-        <w:lastRenderedPageBreak/>
         <w:t>WeakHashMap</w:t>
       </w:r>
       <w:proofErr w:type="spellEnd"/>
@@ -5455,6 +5567,9 @@
           <w:ilvl w:val="0"/>
           <w:numId w:val="7"/>
         </w:numPr>
+        <w:rPr>
+          <w:lang w:val="en-US"/>
+        </w:rPr>
       </w:pPr>
       <w:r>
         <w:rPr>
@@ -5464,6 +5579,9 @@
         <w:t>JAVA</w:t>
       </w:r>
       <w:r>
+        <w:rPr>
+          <w:lang w:val="en-US"/>
+        </w:rPr>
         <w:t xml:space="preserve"> </w:t>
       </w:r>
       <w:r>
@@ -5473,6 +5591,9 @@
         <w:t>Methods</w:t>
       </w:r>
       <w:r>
+        <w:rPr>
+          <w:lang w:val="en-US"/>
+        </w:rPr>
         <w:t xml:space="preserve"> </w:t>
       </w:r>
       <w:r>
@@ -5482,6 +5603,9 @@
         <w:t>Programming</w:t>
       </w:r>
       <w:r>
+        <w:rPr>
+          <w:lang w:val="en-US"/>
+        </w:rPr>
         <w:t xml:space="preserve"> </w:t>
       </w:r>
       <w:r>
@@ -5491,33 +5615,51 @@
         <w:t>v</w:t>
       </w:r>
       <w:r>
+        <w:rPr>
+          <w:lang w:val="en-US"/>
+        </w:rPr>
         <w:t xml:space="preserve">2, 2015, </w:t>
       </w:r>
       <w:r>
         <w:t>Блинов</w:t>
       </w:r>
       <w:r>
+        <w:rPr>
+          <w:lang w:val="en-US"/>
+        </w:rPr>
         <w:t xml:space="preserve">, </w:t>
       </w:r>
       <w:r>
         <w:t>Романчик</w:t>
       </w:r>
       <w:r>
+        <w:rPr>
+          <w:lang w:val="en-US"/>
+        </w:rPr>
         <w:t xml:space="preserve">, </w:t>
       </w:r>
       <w:r>
         <w:t>с</w:t>
       </w:r>
       <w:r>
+        <w:rPr>
+          <w:lang w:val="en-US"/>
+        </w:rPr>
         <w:t>. 150</w:t>
       </w:r>
       <w:r>
+        <w:rPr>
+          <w:lang w:val="en-US"/>
+        </w:rPr>
         <w:t xml:space="preserve">, </w:t>
       </w:r>
       <w:r>
         <w:t>с</w:t>
       </w:r>
       <w:r>
+        <w:rPr>
+          <w:lang w:val="en-US"/>
+        </w:rPr>
         <w:t>. 253</w:t>
       </w:r>
     </w:p>
@@ -5539,6 +5681,9 @@
         <w:t>Thinking</w:t>
       </w:r>
       <w:r>
+        <w:rPr>
+          <w:lang w:val="en-US"/>
+        </w:rPr>
         <w:t xml:space="preserve"> </w:t>
       </w:r>
       <w:r>
@@ -5548,6 +5693,9 @@
         <w:t>in</w:t>
       </w:r>
       <w:r>
+        <w:rPr>
+          <w:lang w:val="en-US"/>
+        </w:rPr>
         <w:t xml:space="preserve"> </w:t>
       </w:r>
       <w:r>
@@ -5557,9 +5705,11 @@
         <w:t>Java</w:t>
       </w:r>
       <w:r>
+        <w:rPr>
+          <w:lang w:val="en-US"/>
+        </w:rPr>
         <w:t xml:space="preserve"> 4</w:t>
       </w:r>
-      <w:proofErr w:type="spellStart"/>
       <w:r>
         <w:rPr>
           <w:vertAlign w:val="superscript"/>
@@ -5567,8 +5717,10 @@
         </w:rPr>
         <w:t>th</w:t>
       </w:r>
-      <w:proofErr w:type="spellEnd"/>
-      <w:r>
+      <w:r>
+        <w:rPr>
+          <w:lang w:val="en-US"/>
+        </w:rPr>
         <w:t xml:space="preserve"> </w:t>
       </w:r>
       <w:r>
@@ -5578,6 +5730,9 @@
         <w:t>Edition</w:t>
       </w:r>
       <w:r>
+        <w:rPr>
+          <w:lang w:val="en-US"/>
+        </w:rPr>
         <w:t xml:space="preserve">, </w:t>
       </w:r>
       <w:r>
@@ -5587,6 +5742,9 @@
         <w:t>Bruce</w:t>
       </w:r>
       <w:r>
+        <w:rPr>
+          <w:lang w:val="en-US"/>
+        </w:rPr>
         <w:t xml:space="preserve"> </w:t>
       </w:r>
       <w:proofErr w:type="spellStart"/>
@@ -5598,6 +5756,9 @@
       </w:r>
       <w:proofErr w:type="spellEnd"/>
       <w:r>
+        <w:rPr>
+          <w:lang w:val="en-US"/>
+        </w:rPr>
         <w:t xml:space="preserve">, </w:t>
       </w:r>
       <w:r>
@@ -5607,15 +5768,24 @@
         <w:t>c</w:t>
       </w:r>
       <w:r>
+        <w:rPr>
+          <w:lang w:val="en-US"/>
+        </w:rPr>
         <w:t>. 222</w:t>
       </w:r>
       <w:r>
+        <w:rPr>
+          <w:lang w:val="en-US"/>
+        </w:rPr>
         <w:t xml:space="preserve">, </w:t>
       </w:r>
       <w:r>
         <w:t>с</w:t>
       </w:r>
       <w:r>
+        <w:rPr>
+          <w:lang w:val="en-US"/>
+        </w:rPr>
         <w:t>. 29</w:t>
       </w:r>
       <w:r>
@@ -5715,8 +5885,41 @@
         <w:t xml:space="preserve"> </w:t>
       </w:r>
     </w:p>
+    <w:p>
+      <w:pPr>
+        <w:pStyle w:val="af4"/>
+        <w:numPr>
+          <w:ilvl w:val="0"/>
+          <w:numId w:val="7"/>
+        </w:numPr>
+        <w:rPr>
+          <w:lang w:val="en-US"/>
+        </w:rPr>
+      </w:pPr>
+      <w:r>
+        <w:rPr>
+          <w:lang w:val="en-US"/>
+        </w:rPr>
+        <w:t xml:space="preserve">Java Collection Framework </w:t>
+      </w:r>
+      <w:hyperlink r:id="rId19" w:history="1">
+        <w:r>
+          <w:rPr>
+            <w:rStyle w:val="af3"/>
+            <w:lang w:val="en-US"/>
+          </w:rPr>
+          <w:t>http://docs.oracle.com/javase/tutorial/collections/index.html</w:t>
+        </w:r>
+      </w:hyperlink>
+      <w:r>
+        <w:rPr>
+          <w:lang w:val="en-US"/>
+        </w:rPr>
+        <w:t xml:space="preserve"> </w:t>
+      </w:r>
+    </w:p>
     <w:sectPr>
-      <w:footerReference w:type="default" r:id="rId19"/>
+      <w:footerReference w:type="default" r:id="rId20"/>
       <w:pgSz w:w="11906" w:h="16838"/>
       <w:pgMar w:top="1134" w:right="850" w:bottom="1134" w:left="1701" w:header="708" w:footer="708" w:gutter="0"/>
       <w:cols w:space="708"/>
@@ -5761,6 +5964,7 @@
         <w:docPartUnique/>
       </w:docPartObj>
     </w:sdtPr>
+    <w:sdtEndPr/>
     <w:sdtContent>
       <w:p>
         <w:pPr>
@@ -8395,6 +8599,92 @@
       <w:rPr>
         <w:rFonts w:ascii="Wingdings" w:hAnsi="Wingdings" w:hint="default"/>
       </w:rPr>
+    </w:lvl>
+  </w:abstractNum>
+  <w:abstractNum w:abstractNumId="23" w15:restartNumberingAfterBreak="0">
+    <w:nsid w:val="74436E91"/>
+    <w:multiLevelType w:val="hybridMultilevel"/>
+    <w:tmpl w:val="DCFADC32"/>
+    <w:lvl w:ilvl="0" w:tplc="0419000F">
+      <w:start w:val="1"/>
+      <w:numFmt w:val="decimal"/>
+      <w:lvlText w:val="%1."/>
+      <w:lvlJc w:val="left"/>
+      <w:pPr>
+        <w:ind w:left="1440" w:hanging="360"/>
+      </w:pPr>
+    </w:lvl>
+    <w:lvl w:ilvl="1" w:tplc="04190019" w:tentative="1">
+      <w:start w:val="1"/>
+      <w:numFmt w:val="lowerLetter"/>
+      <w:lvlText w:val="%2."/>
+      <w:lvlJc w:val="left"/>
+      <w:pPr>
+        <w:ind w:left="2160" w:hanging="360"/>
+      </w:pPr>
+    </w:lvl>
+    <w:lvl w:ilvl="2" w:tplc="0419001B" w:tentative="1">
+      <w:start w:val="1"/>
+      <w:numFmt w:val="lowerRoman"/>
+      <w:lvlText w:val="%3."/>
+      <w:lvlJc w:val="right"/>
+      <w:pPr>
+        <w:ind w:left="2880" w:hanging="180"/>
+      </w:pPr>
+    </w:lvl>
+    <w:lvl w:ilvl="3" w:tplc="0419000F" w:tentative="1">
+      <w:start w:val="1"/>
+      <w:numFmt w:val="decimal"/>
+      <w:lvlText w:val="%4."/>
+      <w:lvlJc w:val="left"/>
+      <w:pPr>
+        <w:ind w:left="3600" w:hanging="360"/>
+      </w:pPr>
+    </w:lvl>
+    <w:lvl w:ilvl="4" w:tplc="04190019" w:tentative="1">
+      <w:start w:val="1"/>
+      <w:numFmt w:val="lowerLetter"/>
+      <w:lvlText w:val="%5."/>
+      <w:lvlJc w:val="left"/>
+      <w:pPr>
+        <w:ind w:left="4320" w:hanging="360"/>
+      </w:pPr>
+    </w:lvl>
+    <w:lvl w:ilvl="5" w:tplc="0419001B" w:tentative="1">
+      <w:start w:val="1"/>
+      <w:numFmt w:val="lowerRoman"/>
+      <w:lvlText w:val="%6."/>
+      <w:lvlJc w:val="right"/>
+      <w:pPr>
+        <w:ind w:left="5040" w:hanging="180"/>
+      </w:pPr>
+    </w:lvl>
+    <w:lvl w:ilvl="6" w:tplc="0419000F" w:tentative="1">
+      <w:start w:val="1"/>
+      <w:numFmt w:val="decimal"/>
+      <w:lvlText w:val="%7."/>
+      <w:lvlJc w:val="left"/>
+      <w:pPr>
+        <w:ind w:left="5760" w:hanging="360"/>
+      </w:pPr>
+    </w:lvl>
+    <w:lvl w:ilvl="7" w:tplc="04190019" w:tentative="1">
+      <w:start w:val="1"/>
+      <w:numFmt w:val="lowerLetter"/>
+      <w:lvlText w:val="%8."/>
+      <w:lvlJc w:val="left"/>
+      <w:pPr>
+        <w:ind w:left="6480" w:hanging="360"/>
+      </w:pPr>
+    </w:lvl>
+    <w:lvl w:ilvl="8" w:tplc="0419001B" w:tentative="1">
+      <w:start w:val="1"/>
+      <w:numFmt w:val="lowerRoman"/>
+      <w:lvlText w:val="%9."/>
+      <w:lvlJc w:val="right"/>
+      <w:pPr>
+        <w:ind w:left="7200" w:hanging="180"/>
+      </w:pPr>
     </w:lvl>
   </w:abstractNum>
   <w:num w:numId="1">
@@ -8465,6 +8755,9 @@
   </w:num>
   <w:num w:numId="23">
     <w:abstractNumId w:val="1"/>
+  </w:num>
+  <w:num w:numId="24">
+    <w:abstractNumId w:val="23"/>
   </w:num>
 </w:numbering>
 </file>
@@ -9078,6 +9371,7 @@
   <w:style w:type="character" w:default="1" w:styleId="a0">
     <w:name w:val="Default Paragraph Font"/>
     <w:uiPriority w:val="1"/>
+    <w:semiHidden/>
     <w:unhideWhenUsed/>
   </w:style>
   <w:style w:type="table" w:default="1" w:styleId="a1">
@@ -9762,6 +10056,18 @@
     <w:basedOn w:val="a0"/>
     <w:rsid w:val="00B47831"/>
   </w:style>
+  <w:style w:type="character" w:styleId="afc">
+    <w:name w:val="FollowedHyperlink"/>
+    <w:basedOn w:val="a0"/>
+    <w:uiPriority w:val="99"/>
+    <w:semiHidden/>
+    <w:unhideWhenUsed/>
+    <w:rsid w:val="00355898"/>
+    <w:rPr>
+      <w:color w:val="954F72" w:themeColor="followedHyperlink"/>
+      <w:u w:val="single"/>
+    </w:rPr>
+  </w:style>
 </w:styles>
 </file>
 
@@ -10031,7 +10337,7 @@
 </file>
 
 <file path=customXml/itemProps1.xml><?xml version="1.0" encoding="utf-8"?>
-<ds:datastoreItem xmlns:ds="http://schemas.openxmlformats.org/officeDocument/2006/customXml" ds:itemID="{2DE1D0D2-347F-4079-A62E-AE4FEEE7ECEC}">
+<ds:datastoreItem xmlns:ds="http://schemas.openxmlformats.org/officeDocument/2006/customXml" ds:itemID="{B502B867-008A-4763-A7F4-EFAE975A2BA6}">
   <ds:schemaRefs>
     <ds:schemaRef ds:uri="http://schemas.openxmlformats.org/officeDocument/2006/bibliography"/>
   </ds:schemaRefs>

</xml_diff>